<commit_message>
Added 10th Use Case
</commit_message>
<xml_diff>
--- a/Blackjack Use Cases.docx
+++ b/Blackjack Use Cases.docx
@@ -152,7 +152,7 @@
           <w:kern w:val="0"/>
         </w:rPr>
         <w:pict w14:anchorId="4CD9A12E">
-          <v:rect id="_x0000_i1035" alt="" style="width:468pt;height:.05pt;mso-width-percent:0;mso-height-percent:0;mso-width-percent:0;mso-height-percent:0" o:hralign="center" o:hrstd="t" o:hr="t" fillcolor="#a0a0a0" stroked="f"/>
+          <v:rect id="_x0000_i1036" alt="" style="width:468pt;height:.05pt;mso-width-percent:0;mso-height-percent:0;mso-width-percent:0;mso-height-percent:0" o:hralign="center" o:hrstd="t" o:hr="t" fillcolor="#a0a0a0" stroked="f"/>
         </w:pict>
       </w:r>
     </w:p>
@@ -396,8 +396,32 @@
           <w:kern w:val="0"/>
           <w14:ligatures w14:val="none"/>
         </w:rPr>
-        <w:t>UC9: Detect and Prevent Cheating</w:t>
-      </w:r>
+        <w:t>UC9: Detect and Prevent Cheati</w:t>
+      </w:r>
+      <w:r>
+        <w:rPr>
+          <w:rFonts w:ascii="Times New Roman" w:eastAsia="Times New Roman" w:hAnsi="Times New Roman" w:cs="Times New Roman"/>
+          <w:b/>
+          <w:bCs/>
+          <w:kern w:val="0"/>
+          <w14:ligatures w14:val="none"/>
+        </w:rPr>
+        <w:t>ng</w:t>
+      </w:r>
+    </w:p>
+    <w:p>
+      <w:pPr>
+        <w:numPr>
+          <w:ilvl w:val="0"/>
+          <w:numId w:val="1"/>
+        </w:numPr>
+        <w:spacing w:before="100" w:beforeAutospacing="1" w:after="100" w:afterAutospacing="1" w:line="240" w:lineRule="auto"/>
+        <w:rPr>
+          <w:rFonts w:ascii="Times New Roman" w:eastAsia="Times New Roman" w:hAnsi="Times New Roman" w:cs="Times New Roman"/>
+          <w:kern w:val="0"/>
+          <w14:ligatures w14:val="none"/>
+        </w:rPr>
+      </w:pPr>
     </w:p>
     <w:p>
       <w:pPr>
@@ -415,7 +439,7 @@
           <w:kern w:val="0"/>
         </w:rPr>
         <w:pict w14:anchorId="540932B5">
-          <v:rect id="_x0000_i1034" alt="" style="width:468pt;height:.05pt;mso-width-percent:0;mso-height-percent:0;mso-width-percent:0;mso-height-percent:0" o:hralign="center" o:hrstd="t" o:hr="t" fillcolor="#a0a0a0" stroked="f"/>
+          <v:rect id="_x0000_i1035" alt="" style="width:468pt;height:.05pt;mso-width-percent:0;mso-height-percent:0;mso-width-percent:0;mso-height-percent:0" o:hralign="center" o:hrstd="t" o:hr="t" fillcolor="#a0a0a0" stroked="f"/>
         </w:pict>
       </w:r>
     </w:p>
@@ -727,7 +751,7 @@
           <w:kern w:val="0"/>
         </w:rPr>
         <w:pict w14:anchorId="7FEB3127">
-          <v:rect id="_x0000_i1033" alt="" style="width:468pt;height:.05pt;mso-width-percent:0;mso-height-percent:0;mso-width-percent:0;mso-height-percent:0" o:hralign="center" o:hrstd="t" o:hr="t" fillcolor="#a0a0a0" stroked="f"/>
+          <v:rect id="_x0000_i1034" alt="" style="width:468pt;height:.05pt;mso-width-percent:0;mso-height-percent:0;mso-width-percent:0;mso-height-percent:0" o:hralign="center" o:hrstd="t" o:hr="t" fillcolor="#a0a0a0" stroked="f"/>
         </w:pict>
       </w:r>
     </w:p>
@@ -1035,7 +1059,7 @@
           <w:kern w:val="0"/>
         </w:rPr>
         <w:pict w14:anchorId="7CC9987B">
-          <v:rect id="_x0000_i1032" alt="" style="width:468pt;height:.05pt;mso-width-percent:0;mso-height-percent:0;mso-width-percent:0;mso-height-percent:0" o:hralign="center" o:hrstd="t" o:hr="t" fillcolor="#a0a0a0" stroked="f"/>
+          <v:rect id="_x0000_i1033" alt="" style="width:468pt;height:.05pt;mso-width-percent:0;mso-height-percent:0;mso-width-percent:0;mso-height-percent:0" o:hralign="center" o:hrstd="t" o:hr="t" fillcolor="#a0a0a0" stroked="f"/>
         </w:pict>
       </w:r>
     </w:p>
@@ -1320,7 +1344,7 @@
           <w:kern w:val="0"/>
         </w:rPr>
         <w:pict w14:anchorId="5CEB9580">
-          <v:rect id="_x0000_i1031" alt="" style="width:468pt;height:.05pt;mso-width-percent:0;mso-height-percent:0;mso-width-percent:0;mso-height-percent:0" o:hralign="center" o:hrstd="t" o:hr="t" fillcolor="#a0a0a0" stroked="f"/>
+          <v:rect id="_x0000_i1032" alt="" style="width:468pt;height:.05pt;mso-width-percent:0;mso-height-percent:0;mso-width-percent:0;mso-height-percent:0" o:hralign="center" o:hrstd="t" o:hr="t" fillcolor="#a0a0a0" stroked="f"/>
         </w:pict>
       </w:r>
     </w:p>
@@ -1574,7 +1598,7 @@
           <w:kern w:val="0"/>
         </w:rPr>
         <w:pict w14:anchorId="54D34237">
-          <v:rect id="_x0000_i1030" alt="" style="width:468pt;height:.05pt;mso-width-percent:0;mso-height-percent:0;mso-width-percent:0;mso-height-percent:0" o:hralign="center" o:hrstd="t" o:hr="t" fillcolor="#a0a0a0" stroked="f"/>
+          <v:rect id="_x0000_i1031" alt="" style="width:468pt;height:.05pt;mso-width-percent:0;mso-height-percent:0;mso-width-percent:0;mso-height-percent:0" o:hralign="center" o:hrstd="t" o:hr="t" fillcolor="#a0a0a0" stroked="f"/>
         </w:pict>
       </w:r>
     </w:p>
@@ -1859,7 +1883,7 @@
           <w:kern w:val="0"/>
         </w:rPr>
         <w:pict w14:anchorId="47A01557">
-          <v:rect id="_x0000_i1029" alt="" style="width:468pt;height:.05pt;mso-width-percent:0;mso-height-percent:0;mso-width-percent:0;mso-height-percent:0" o:hralign="center" o:hrstd="t" o:hr="t" fillcolor="#a0a0a0" stroked="f"/>
+          <v:rect id="_x0000_i1030" alt="" style="width:468pt;height:.05pt;mso-width-percent:0;mso-height-percent:0;mso-width-percent:0;mso-height-percent:0" o:hralign="center" o:hrstd="t" o:hr="t" fillcolor="#a0a0a0" stroked="f"/>
         </w:pict>
       </w:r>
     </w:p>
@@ -2052,7 +2076,7 @@
           <w:kern w:val="0"/>
         </w:rPr>
         <w:pict w14:anchorId="635F90E1">
-          <v:rect id="_x0000_i1028" alt="" style="width:468pt;height:.05pt;mso-width-percent:0;mso-height-percent:0;mso-width-percent:0;mso-height-percent:0" o:hralign="center" o:hrstd="t" o:hr="t" fillcolor="#a0a0a0" stroked="f"/>
+          <v:rect id="_x0000_i1029" alt="" style="width:468pt;height:.05pt;mso-width-percent:0;mso-height-percent:0;mso-width-percent:0;mso-height-percent:0" o:hralign="center" o:hrstd="t" o:hr="t" fillcolor="#a0a0a0" stroked="f"/>
         </w:pict>
       </w:r>
     </w:p>
@@ -2256,7 +2280,7 @@
           <w:kern w:val="0"/>
         </w:rPr>
         <w:pict w14:anchorId="6446059E">
-          <v:rect id="_x0000_i1027" alt="" style="width:468pt;height:.05pt;mso-width-percent:0;mso-height-percent:0;mso-width-percent:0;mso-height-percent:0" o:hralign="center" o:hrstd="t" o:hr="t" fillcolor="#a0a0a0" stroked="f"/>
+          <v:rect id="_x0000_i1028" alt="" style="width:468pt;height:.05pt;mso-width-percent:0;mso-height-percent:0;mso-width-percent:0;mso-height-percent:0" o:hralign="center" o:hrstd="t" o:hr="t" fillcolor="#a0a0a0" stroked="f"/>
         </w:pict>
       </w:r>
     </w:p>
@@ -2428,7 +2452,7 @@
           <w:kern w:val="0"/>
         </w:rPr>
         <w:pict w14:anchorId="6D525E3B">
-          <v:rect id="_x0000_i1026" alt="" style="width:468pt;height:.05pt;mso-width-percent:0;mso-height-percent:0;mso-width-percent:0;mso-height-percent:0" o:hralign="center" o:hrstd="t" o:hr="t" fillcolor="#a0a0a0" stroked="f"/>
+          <v:rect id="_x0000_i1027" alt="" style="width:468pt;height:.05pt;mso-width-percent:0;mso-height-percent:0;mso-width-percent:0;mso-height-percent:0" o:hralign="center" o:hrstd="t" o:hr="t" fillcolor="#a0a0a0" stroked="f"/>
         </w:pict>
       </w:r>
     </w:p>
@@ -2588,6 +2612,8 @@
         <w:spacing w:after="0" w:line="240" w:lineRule="auto"/>
         <w:rPr>
           <w:rFonts w:ascii="Times New Roman" w:eastAsia="Times New Roman" w:hAnsi="Times New Roman" w:cs="Times New Roman"/>
+          <w:b/>
+          <w:bCs/>
           <w:kern w:val="0"/>
           <w14:ligatures w14:val="none"/>
         </w:rPr>
@@ -2598,7 +2624,534 @@
           <w:noProof/>
           <w:kern w:val="0"/>
         </w:rPr>
-        <w:pict w14:anchorId="0BF5E37D">
+        <w:pict w14:anchorId="0BD249E2">
+          <v:rect id="_x0000_i1026" alt="" style="width:468pt;height:.05pt;mso-width-percent:0;mso-height-percent:0;mso-width-percent:0;mso-height-percent:0" o:hralign="center" o:hrstd="t" o:hr="t" fillcolor="#a0a0a0" stroked="f"/>
+        </w:pict>
+      </w:r>
+    </w:p>
+    <w:p>
+      <w:pPr>
+        <w:spacing w:after="0" w:line="240" w:lineRule="auto"/>
+        <w:rPr>
+          <w:rFonts w:ascii="Times New Roman" w:eastAsia="Times New Roman" w:hAnsi="Times New Roman" w:cs="Times New Roman"/>
+          <w:b/>
+          <w:bCs/>
+          <w:kern w:val="0"/>
+          <w14:ligatures w14:val="none"/>
+        </w:rPr>
+      </w:pPr>
+    </w:p>
+    <w:p>
+      <w:pPr>
+        <w:spacing w:after="0" w:line="240" w:lineRule="auto"/>
+        <w:rPr>
+          <w:rFonts w:ascii="Times New Roman" w:eastAsia="Times New Roman" w:hAnsi="Times New Roman" w:cs="Times New Roman"/>
+          <w:b/>
+          <w:bCs/>
+          <w:kern w:val="0"/>
+          <w:sz w:val="27"/>
+          <w:szCs w:val="27"/>
+          <w14:ligatures w14:val="none"/>
+        </w:rPr>
+      </w:pPr>
+      <w:r>
+        <w:rPr>
+          <w:rFonts w:ascii="Times New Roman" w:eastAsia="Times New Roman" w:hAnsi="Times New Roman" w:cs="Times New Roman"/>
+          <w:b/>
+          <w:bCs/>
+          <w:kern w:val="0"/>
+          <w:sz w:val="27"/>
+          <w:szCs w:val="27"/>
+          <w14:ligatures w14:val="none"/>
+        </w:rPr>
+        <w:t>UC10:  Player/Dealer Disconnect</w:t>
+      </w:r>
+    </w:p>
+    <w:p>
+      <w:pPr>
+        <w:spacing w:after="0" w:line="240" w:lineRule="auto"/>
+        <w:rPr>
+          <w:rFonts w:ascii="Times New Roman" w:eastAsia="Times New Roman" w:hAnsi="Times New Roman" w:cs="Times New Roman"/>
+          <w:kern w:val="0"/>
+          <w14:ligatures w14:val="none"/>
+        </w:rPr>
+      </w:pPr>
+      <w:r>
+        <w:rPr>
+          <w:rFonts w:ascii="Times New Roman" w:eastAsia="Times New Roman" w:hAnsi="Times New Roman" w:cs="Times New Roman"/>
+          <w:b/>
+          <w:bCs/>
+          <w:kern w:val="0"/>
+          <w14:ligatures w14:val="none"/>
+        </w:rPr>
+        <w:t>Actors:</w:t>
+      </w:r>
+      <w:r>
+        <w:rPr>
+          <w:rFonts w:ascii="Times New Roman" w:eastAsia="Times New Roman" w:hAnsi="Times New Roman" w:cs="Times New Roman"/>
+          <w:kern w:val="0"/>
+          <w14:ligatures w14:val="none"/>
+        </w:rPr>
+        <w:t xml:space="preserve"> Player, Dealer, Game Server</w:t>
+      </w:r>
+    </w:p>
+    <w:p>
+      <w:pPr>
+        <w:spacing w:after="0" w:line="240" w:lineRule="auto"/>
+        <w:rPr>
+          <w:rFonts w:ascii="Times New Roman" w:eastAsia="Times New Roman" w:hAnsi="Times New Roman" w:cs="Times New Roman"/>
+          <w:kern w:val="0"/>
+          <w14:ligatures w14:val="none"/>
+        </w:rPr>
+      </w:pPr>
+      <w:r>
+        <w:rPr>
+          <w:rFonts w:ascii="Times New Roman" w:eastAsia="Times New Roman" w:hAnsi="Times New Roman" w:cs="Times New Roman"/>
+          <w:b/>
+          <w:bCs/>
+          <w:kern w:val="0"/>
+          <w14:ligatures w14:val="none"/>
+        </w:rPr>
+        <w:t>Preconditions:</w:t>
+      </w:r>
+      <w:r>
+        <w:rPr>
+          <w:rFonts w:ascii="Times New Roman" w:eastAsia="Times New Roman" w:hAnsi="Times New Roman" w:cs="Times New Roman"/>
+          <w:kern w:val="0"/>
+          <w14:ligatures w14:val="none"/>
+        </w:rPr>
+        <w:t xml:space="preserve"> The player or dealer is connected to an active game session</w:t>
+      </w:r>
+    </w:p>
+    <w:p>
+      <w:pPr>
+        <w:spacing w:after="0" w:line="240" w:lineRule="auto"/>
+        <w:rPr>
+          <w:rFonts w:ascii="Times New Roman" w:eastAsia="Times New Roman" w:hAnsi="Times New Roman" w:cs="Times New Roman"/>
+          <w:b/>
+          <w:bCs/>
+          <w:kern w:val="0"/>
+          <w14:ligatures w14:val="none"/>
+        </w:rPr>
+      </w:pPr>
+      <w:r>
+        <w:rPr>
+          <w:rFonts w:ascii="Times New Roman" w:eastAsia="Times New Roman" w:hAnsi="Times New Roman" w:cs="Times New Roman"/>
+          <w:b/>
+          <w:bCs/>
+          <w:kern w:val="0"/>
+          <w14:ligatures w14:val="none"/>
+        </w:rPr>
+        <w:t>Basic Flow:</w:t>
+      </w:r>
+    </w:p>
+    <w:p>
+      <w:pPr>
+        <w:spacing w:after="0" w:line="240" w:lineRule="auto"/>
+        <w:rPr>
+          <w:rFonts w:ascii="Times New Roman" w:eastAsia="Times New Roman" w:hAnsi="Times New Roman" w:cs="Times New Roman"/>
+          <w:b/>
+          <w:bCs/>
+          <w:kern w:val="0"/>
+          <w14:ligatures w14:val="none"/>
+        </w:rPr>
+      </w:pPr>
+    </w:p>
+    <w:p>
+      <w:pPr>
+        <w:spacing w:after="0" w:line="240" w:lineRule="auto"/>
+        <w:rPr>
+          <w:rFonts w:ascii="Times New Roman" w:eastAsia="Times New Roman" w:hAnsi="Times New Roman" w:cs="Times New Roman"/>
+          <w:kern w:val="0"/>
+          <w14:ligatures w14:val="none"/>
+        </w:rPr>
+      </w:pPr>
+      <w:r>
+        <w:rPr>
+          <w:rFonts w:ascii="Times New Roman" w:eastAsia="Times New Roman" w:hAnsi="Times New Roman" w:cs="Times New Roman"/>
+          <w:kern w:val="0"/>
+          <w14:ligatures w14:val="none"/>
+        </w:rPr>
+        <w:t xml:space="preserve">1. </w:t>
+      </w:r>
+      <w:r>
+        <w:rPr>
+          <w:rFonts w:ascii="Times New Roman" w:eastAsia="Times New Roman" w:hAnsi="Times New Roman" w:cs="Times New Roman"/>
+          <w:kern w:val="0"/>
+          <w14:ligatures w14:val="none"/>
+        </w:rPr>
+        <w:t xml:space="preserve">A player or dealer disconnects. </w:t>
+      </w:r>
+    </w:p>
+    <w:p>
+      <w:pPr>
+        <w:spacing w:after="0" w:line="240" w:lineRule="auto"/>
+        <w:rPr>
+          <w:rFonts w:ascii="Times New Roman" w:eastAsia="Times New Roman" w:hAnsi="Times New Roman" w:cs="Times New Roman"/>
+          <w:kern w:val="0"/>
+          <w14:ligatures w14:val="none"/>
+        </w:rPr>
+      </w:pPr>
+      <w:r>
+        <w:rPr>
+          <w:rFonts w:ascii="Times New Roman" w:eastAsia="Times New Roman" w:hAnsi="Symbol" w:cs="Times New Roman"/>
+          <w:kern w:val="0"/>
+          <w14:ligatures w14:val="none"/>
+        </w:rPr>
+        <w:t xml:space="preserve">2. </w:t>
+      </w:r>
+      <w:r>
+        <w:rPr>
+          <w:rFonts w:ascii="Times New Roman" w:eastAsia="Times New Roman" w:hAnsi="Times New Roman" w:cs="Times New Roman"/>
+          <w:kern w:val="0"/>
+          <w14:ligatures w14:val="none"/>
+        </w:rPr>
+        <w:t xml:space="preserve">The Game Server detects the disconnection. </w:t>
+      </w:r>
+    </w:p>
+    <w:p>
+      <w:pPr>
+        <w:spacing w:after="0" w:line="240" w:lineRule="auto"/>
+        <w:rPr>
+          <w:rFonts w:ascii="Times New Roman" w:eastAsia="Times New Roman" w:hAnsi="Times New Roman" w:cs="Times New Roman"/>
+          <w:kern w:val="0"/>
+          <w14:ligatures w14:val="none"/>
+        </w:rPr>
+      </w:pPr>
+      <w:r>
+        <w:rPr>
+          <w:rFonts w:ascii="Times New Roman" w:eastAsia="Times New Roman" w:hAnsi="Symbol" w:cs="Times New Roman"/>
+          <w:kern w:val="0"/>
+          <w14:ligatures w14:val="none"/>
+        </w:rPr>
+        <w:t xml:space="preserve">3. </w:t>
+      </w:r>
+      <w:r>
+        <w:rPr>
+          <w:rFonts w:ascii="Times New Roman" w:eastAsia="Times New Roman" w:hAnsi="Times New Roman" w:cs="Times New Roman"/>
+          <w:kern w:val="0"/>
+          <w14:ligatures w14:val="none"/>
+        </w:rPr>
+        <w:t xml:space="preserve">If a player disconnects: </w:t>
+      </w:r>
+    </w:p>
+    <w:p>
+      <w:pPr>
+        <w:numPr>
+          <w:ilvl w:val="0"/>
+          <w:numId w:val="16"/>
+        </w:numPr>
+        <w:spacing w:before="100" w:beforeAutospacing="1" w:after="100" w:afterAutospacing="1" w:line="240" w:lineRule="auto"/>
+        <w:rPr>
+          <w:rFonts w:ascii="Times New Roman" w:eastAsia="Times New Roman" w:hAnsi="Times New Roman" w:cs="Times New Roman"/>
+          <w:kern w:val="0"/>
+          <w14:ligatures w14:val="none"/>
+        </w:rPr>
+      </w:pPr>
+      <w:r>
+        <w:rPr>
+          <w:rFonts w:ascii="Times New Roman" w:eastAsia="Times New Roman" w:hAnsi="Times New Roman" w:cs="Times New Roman"/>
+          <w:kern w:val="0"/>
+          <w14:ligatures w14:val="none"/>
+        </w:rPr>
+        <w:t>The Game Server temporarily holds their spot.</w:t>
+      </w:r>
+    </w:p>
+    <w:p>
+      <w:pPr>
+        <w:numPr>
+          <w:ilvl w:val="0"/>
+          <w:numId w:val="16"/>
+        </w:numPr>
+        <w:spacing w:before="100" w:beforeAutospacing="1" w:after="100" w:afterAutospacing="1" w:line="240" w:lineRule="auto"/>
+        <w:rPr>
+          <w:rFonts w:ascii="Times New Roman" w:eastAsia="Times New Roman" w:hAnsi="Times New Roman" w:cs="Times New Roman"/>
+          <w:kern w:val="0"/>
+          <w14:ligatures w14:val="none"/>
+        </w:rPr>
+      </w:pPr>
+      <w:r>
+        <w:rPr>
+          <w:rFonts w:ascii="Times New Roman" w:eastAsia="Times New Roman" w:hAnsi="Times New Roman" w:cs="Times New Roman"/>
+          <w:kern w:val="0"/>
+          <w14:ligatures w14:val="none"/>
+        </w:rPr>
+        <w:t>If they reconnect within a time limit, they rejoin the game.</w:t>
+      </w:r>
+    </w:p>
+    <w:p>
+      <w:pPr>
+        <w:numPr>
+          <w:ilvl w:val="0"/>
+          <w:numId w:val="16"/>
+        </w:numPr>
+        <w:spacing w:before="100" w:beforeAutospacing="1" w:after="100" w:afterAutospacing="1" w:line="240" w:lineRule="auto"/>
+        <w:rPr>
+          <w:rFonts w:ascii="Times New Roman" w:eastAsia="Times New Roman" w:hAnsi="Times New Roman" w:cs="Times New Roman"/>
+          <w:kern w:val="0"/>
+          <w14:ligatures w14:val="none"/>
+        </w:rPr>
+      </w:pPr>
+      <w:r>
+        <w:rPr>
+          <w:rFonts w:ascii="Times New Roman" w:eastAsia="Times New Roman" w:hAnsi="Times New Roman" w:cs="Times New Roman"/>
+          <w:kern w:val="0"/>
+          <w14:ligatures w14:val="none"/>
+        </w:rPr>
+        <w:t>If the time limit expires, they are removed from the game.</w:t>
+      </w:r>
+    </w:p>
+    <w:p>
+      <w:pPr>
+        <w:spacing w:before="100" w:beforeAutospacing="1" w:after="100" w:afterAutospacing="1" w:line="240" w:lineRule="auto"/>
+        <w:rPr>
+          <w:rFonts w:ascii="Times New Roman" w:eastAsia="Times New Roman" w:hAnsi="Times New Roman" w:cs="Times New Roman"/>
+          <w:kern w:val="0"/>
+          <w14:ligatures w14:val="none"/>
+        </w:rPr>
+      </w:pPr>
+      <w:r>
+        <w:rPr>
+          <w:rFonts w:ascii="Times New Roman" w:eastAsia="Times New Roman" w:hAnsi="Times New Roman" w:cs="Times New Roman"/>
+          <w:kern w:val="0"/>
+          <w14:ligatures w14:val="none"/>
+        </w:rPr>
+        <w:t>4. If the dealer disconnects:</w:t>
+      </w:r>
+    </w:p>
+    <w:p>
+      <w:pPr>
+        <w:pStyle w:val="ListParagraph"/>
+        <w:numPr>
+          <w:ilvl w:val="0"/>
+          <w:numId w:val="17"/>
+        </w:numPr>
+        <w:spacing w:before="100" w:beforeAutospacing="1" w:after="100" w:afterAutospacing="1" w:line="240" w:lineRule="auto"/>
+        <w:rPr>
+          <w:rFonts w:ascii="Times New Roman" w:eastAsia="Times New Roman" w:hAnsi="Times New Roman" w:cs="Times New Roman"/>
+          <w:kern w:val="0"/>
+          <w14:ligatures w14:val="none"/>
+        </w:rPr>
+      </w:pPr>
+      <w:r>
+        <w:rPr>
+          <w:rFonts w:ascii="Times New Roman" w:eastAsia="Times New Roman" w:hAnsi="Times New Roman" w:cs="Times New Roman"/>
+          <w:kern w:val="0"/>
+          <w14:ligatures w14:val="none"/>
+        </w:rPr>
+        <w:t>The Game Server assigns a new dealer or waits for reconnection.</w:t>
+      </w:r>
+    </w:p>
+    <w:p>
+      <w:pPr>
+        <w:pStyle w:val="ListParagraph"/>
+        <w:numPr>
+          <w:ilvl w:val="0"/>
+          <w:numId w:val="17"/>
+        </w:numPr>
+        <w:spacing w:before="100" w:beforeAutospacing="1" w:after="100" w:afterAutospacing="1" w:line="240" w:lineRule="auto"/>
+        <w:rPr>
+          <w:rFonts w:ascii="Times New Roman" w:eastAsia="Times New Roman" w:hAnsi="Times New Roman" w:cs="Times New Roman"/>
+          <w:kern w:val="0"/>
+          <w14:ligatures w14:val="none"/>
+        </w:rPr>
+      </w:pPr>
+      <w:r>
+        <w:rPr>
+          <w:rFonts w:ascii="Times New Roman" w:eastAsia="Times New Roman" w:hAnsi="Times New Roman" w:cs="Times New Roman"/>
+          <w:kern w:val="0"/>
+          <w14:ligatures w14:val="none"/>
+        </w:rPr>
+        <w:t xml:space="preserve">If no dealer available, the round is </w:t>
+      </w:r>
+      <w:proofErr w:type="gramStart"/>
+      <w:r>
+        <w:rPr>
+          <w:rFonts w:ascii="Times New Roman" w:eastAsia="Times New Roman" w:hAnsi="Times New Roman" w:cs="Times New Roman"/>
+          <w:kern w:val="0"/>
+          <w14:ligatures w14:val="none"/>
+        </w:rPr>
+        <w:t>paused</w:t>
+      </w:r>
+      <w:proofErr w:type="gramEnd"/>
+      <w:r>
+        <w:rPr>
+          <w:rFonts w:ascii="Times New Roman" w:eastAsia="Times New Roman" w:hAnsi="Times New Roman" w:cs="Times New Roman"/>
+          <w:kern w:val="0"/>
+          <w14:ligatures w14:val="none"/>
+        </w:rPr>
+        <w:t xml:space="preserve"> and players are notified.</w:t>
+      </w:r>
+    </w:p>
+    <w:p>
+      <w:pPr>
+        <w:spacing w:before="100" w:beforeAutospacing="1" w:after="100" w:afterAutospacing="1" w:line="240" w:lineRule="auto"/>
+        <w:rPr>
+          <w:rFonts w:ascii="Times New Roman" w:eastAsia="Times New Roman" w:hAnsi="Times New Roman" w:cs="Times New Roman"/>
+          <w:kern w:val="0"/>
+          <w14:ligatures w14:val="none"/>
+        </w:rPr>
+      </w:pPr>
+      <w:r>
+        <w:rPr>
+          <w:rFonts w:ascii="Times New Roman" w:eastAsia="Times New Roman" w:hAnsi="Times New Roman" w:cs="Times New Roman"/>
+          <w:kern w:val="0"/>
+          <w14:ligatures w14:val="none"/>
+        </w:rPr>
+        <w:t xml:space="preserve">5. The game state is updated accordingly. </w:t>
+      </w:r>
+    </w:p>
+    <w:p>
+      <w:pPr>
+        <w:spacing w:before="100" w:beforeAutospacing="1" w:after="100" w:afterAutospacing="1" w:line="240" w:lineRule="auto"/>
+        <w:rPr>
+          <w:rFonts w:ascii="Times New Roman" w:eastAsia="Times New Roman" w:hAnsi="Times New Roman" w:cs="Times New Roman"/>
+          <w:b/>
+          <w:bCs/>
+          <w:kern w:val="0"/>
+          <w14:ligatures w14:val="none"/>
+        </w:rPr>
+      </w:pPr>
+      <w:r>
+        <w:rPr>
+          <w:rFonts w:ascii="Times New Roman" w:eastAsia="Times New Roman" w:hAnsi="Times New Roman" w:cs="Times New Roman"/>
+          <w:b/>
+          <w:bCs/>
+          <w:kern w:val="0"/>
+          <w14:ligatures w14:val="none"/>
+        </w:rPr>
+        <w:t xml:space="preserve">Alternative Flows: </w:t>
+      </w:r>
+    </w:p>
+    <w:p>
+      <w:pPr>
+        <w:spacing w:after="0" w:line="240" w:lineRule="auto"/>
+        <w:rPr>
+          <w:rFonts w:ascii="Times New Roman" w:eastAsia="Times New Roman" w:hAnsi="Times New Roman" w:cs="Times New Roman"/>
+          <w:kern w:val="0"/>
+          <w14:ligatures w14:val="none"/>
+        </w:rPr>
+      </w:pPr>
+      <w:r>
+        <w:rPr>
+          <w:rFonts w:ascii="Times New Roman" w:eastAsia="Times New Roman" w:hAnsi="Symbol" w:cs="Times New Roman"/>
+          <w:kern w:val="0"/>
+          <w14:ligatures w14:val="none"/>
+        </w:rPr>
+        <w:t></w:t>
+      </w:r>
+      <w:r>
+        <w:rPr>
+          <w:rFonts w:ascii="Times New Roman" w:eastAsia="Times New Roman" w:hAnsi="Times New Roman" w:cs="Times New Roman"/>
+          <w:kern w:val="0"/>
+          <w14:ligatures w14:val="none"/>
+        </w:rPr>
+        <w:t xml:space="preserve">  Player Reconnects: The player resumes their session seamlessly. </w:t>
+      </w:r>
+    </w:p>
+    <w:p>
+      <w:pPr>
+        <w:spacing w:after="0" w:line="240" w:lineRule="auto"/>
+        <w:rPr>
+          <w:rFonts w:ascii="Times New Roman" w:eastAsia="Times New Roman" w:hAnsi="Times New Roman" w:cs="Times New Roman"/>
+          <w:kern w:val="0"/>
+          <w14:ligatures w14:val="none"/>
+        </w:rPr>
+      </w:pPr>
+      <w:r>
+        <w:rPr>
+          <w:rFonts w:ascii="Times New Roman" w:eastAsia="Times New Roman" w:hAnsi="Symbol" w:cs="Times New Roman"/>
+          <w:kern w:val="0"/>
+          <w14:ligatures w14:val="none"/>
+        </w:rPr>
+        <w:t></w:t>
+      </w:r>
+      <w:r>
+        <w:rPr>
+          <w:rFonts w:ascii="Times New Roman" w:eastAsia="Times New Roman" w:hAnsi="Times New Roman" w:cs="Times New Roman"/>
+          <w:kern w:val="0"/>
+          <w14:ligatures w14:val="none"/>
+        </w:rPr>
+        <w:t xml:space="preserve">  Dealer Reconnects: The game resumes as normal. </w:t>
+      </w:r>
+    </w:p>
+    <w:p>
+      <w:pPr>
+        <w:spacing w:after="0" w:line="240" w:lineRule="auto"/>
+        <w:rPr>
+          <w:rFonts w:ascii="Times New Roman" w:eastAsia="Times New Roman" w:hAnsi="Times New Roman" w:cs="Times New Roman"/>
+          <w:kern w:val="0"/>
+          <w14:ligatures w14:val="none"/>
+        </w:rPr>
+      </w:pPr>
+      <w:r>
+        <w:rPr>
+          <w:rFonts w:ascii="Times New Roman" w:eastAsia="Times New Roman" w:hAnsi="Symbol" w:cs="Times New Roman"/>
+          <w:kern w:val="0"/>
+          <w14:ligatures w14:val="none"/>
+        </w:rPr>
+        <w:lastRenderedPageBreak/>
+        <w:t></w:t>
+      </w:r>
+      <w:r>
+        <w:rPr>
+          <w:rFonts w:ascii="Times New Roman" w:eastAsia="Times New Roman" w:hAnsi="Times New Roman" w:cs="Times New Roman"/>
+          <w:kern w:val="0"/>
+          <w14:ligatures w14:val="none"/>
+        </w:rPr>
+        <w:t xml:space="preserve">  Player Does Not Reconnect: The game continues without them, and they forfeit any bets. </w:t>
+      </w:r>
+    </w:p>
+    <w:p>
+      <w:pPr>
+        <w:spacing w:before="100" w:beforeAutospacing="1" w:after="100" w:afterAutospacing="1" w:line="240" w:lineRule="auto"/>
+        <w:rPr>
+          <w:rFonts w:ascii="Times New Roman" w:eastAsia="Times New Roman" w:hAnsi="Times New Roman" w:cs="Times New Roman"/>
+          <w:kern w:val="0"/>
+          <w14:ligatures w14:val="none"/>
+        </w:rPr>
+      </w:pPr>
+      <w:r>
+        <w:rPr>
+          <w:rFonts w:ascii="Times New Roman" w:eastAsia="Times New Roman" w:hAnsi="Symbol" w:cs="Times New Roman"/>
+          <w:kern w:val="0"/>
+          <w14:ligatures w14:val="none"/>
+        </w:rPr>
+        <w:t></w:t>
+      </w:r>
+      <w:r>
+        <w:rPr>
+          <w:rFonts w:ascii="Times New Roman" w:eastAsia="Times New Roman" w:hAnsi="Times New Roman" w:cs="Times New Roman"/>
+          <w:kern w:val="0"/>
+          <w14:ligatures w14:val="none"/>
+        </w:rPr>
+        <w:t xml:space="preserve">  Dealer Does Not Reconnect: The system assigns a new dealer or ends the game.</w:t>
+      </w:r>
+    </w:p>
+    <w:p>
+      <w:pPr>
+        <w:spacing w:before="100" w:beforeAutospacing="1" w:after="100" w:afterAutospacing="1" w:line="240" w:lineRule="auto"/>
+        <w:rPr>
+          <w:rFonts w:ascii="Times New Roman" w:eastAsia="Times New Roman" w:hAnsi="Times New Roman" w:cs="Times New Roman"/>
+          <w:kern w:val="0"/>
+          <w14:ligatures w14:val="none"/>
+        </w:rPr>
+      </w:pPr>
+      <w:r>
+        <w:rPr>
+          <w:rFonts w:ascii="Times New Roman" w:eastAsia="Times New Roman" w:hAnsi="Times New Roman" w:cs="Times New Roman"/>
+          <w:kern w:val="0"/>
+          <w14:ligatures w14:val="none"/>
+        </w:rPr>
+        <w:t xml:space="preserve"> </w:t>
+      </w:r>
+      <w:r>
+        <w:rPr>
+          <w:rFonts w:ascii="Times New Roman" w:eastAsia="Times New Roman" w:hAnsi="Times New Roman" w:cs="Times New Roman"/>
+          <w:noProof/>
+          <w:kern w:val="0"/>
+        </w:rPr>
+        <w:pict w14:anchorId="314CC456">
           <v:rect id="_x0000_i1025" alt="" style="width:468pt;height:.05pt;mso-width-percent:0;mso-height-percent:0;mso-width-percent:0;mso-height-percent:0" o:hralign="center" o:hrstd="t" o:hr="t" fillcolor="#a0a0a0" stroked="f"/>
         </w:pict>
       </w:r>
@@ -2606,14 +3159,9 @@
     <w:p>
       <w:pPr>
         <w:spacing w:before="100" w:beforeAutospacing="1" w:after="100" w:afterAutospacing="1" w:line="240" w:lineRule="auto"/>
-        <w:outlineLvl w:val="1"/>
-        <w:rPr>
-          <w:rFonts w:ascii="Times New Roman" w:eastAsia="Times New Roman" w:hAnsi="Times New Roman" w:cs="Times New Roman"/>
-          <w:b/>
-          <w:bCs/>
-          <w:kern w:val="0"/>
-          <w:sz w:val="36"/>
-          <w:szCs w:val="36"/>
+        <w:rPr>
+          <w:rFonts w:ascii="Times New Roman" w:eastAsia="Times New Roman" w:hAnsi="Times New Roman" w:cs="Times New Roman"/>
+          <w:kern w:val="0"/>
           <w14:ligatures w14:val="none"/>
         </w:rPr>
       </w:pPr>
@@ -3306,6 +3854,119 @@
     </w:lvl>
   </w:abstractNum>
   <w:abstractNum w:abstractNumId="5" w15:restartNumberingAfterBreak="0">
+    <w:nsid w:val="1AA25D58"/>
+    <w:multiLevelType w:val="hybridMultilevel"/>
+    <w:tmpl w:val="9604A666"/>
+    <w:lvl w:ilvl="0" w:tplc="04090001">
+      <w:start w:val="1"/>
+      <w:numFmt w:val="bullet"/>
+      <w:lvlText w:val=""/>
+      <w:lvlJc w:val="left"/>
+      <w:pPr>
+        <w:ind w:left="720" w:hanging="360"/>
+      </w:pPr>
+      <w:rPr>
+        <w:rFonts w:ascii="Symbol" w:hAnsi="Symbol" w:hint="default"/>
+      </w:rPr>
+    </w:lvl>
+    <w:lvl w:ilvl="1" w:tplc="04090003" w:tentative="1">
+      <w:start w:val="1"/>
+      <w:numFmt w:val="bullet"/>
+      <w:lvlText w:val="o"/>
+      <w:lvlJc w:val="left"/>
+      <w:pPr>
+        <w:ind w:left="1440" w:hanging="360"/>
+      </w:pPr>
+      <w:rPr>
+        <w:rFonts w:ascii="Courier New" w:hAnsi="Courier New" w:hint="default"/>
+      </w:rPr>
+    </w:lvl>
+    <w:lvl w:ilvl="2" w:tplc="04090005" w:tentative="1">
+      <w:start w:val="1"/>
+      <w:numFmt w:val="bullet"/>
+      <w:lvlText w:val=""/>
+      <w:lvlJc w:val="left"/>
+      <w:pPr>
+        <w:ind w:left="2160" w:hanging="360"/>
+      </w:pPr>
+      <w:rPr>
+        <w:rFonts w:ascii="Wingdings" w:hAnsi="Wingdings" w:hint="default"/>
+      </w:rPr>
+    </w:lvl>
+    <w:lvl w:ilvl="3" w:tplc="04090001" w:tentative="1">
+      <w:start w:val="1"/>
+      <w:numFmt w:val="bullet"/>
+      <w:lvlText w:val=""/>
+      <w:lvlJc w:val="left"/>
+      <w:pPr>
+        <w:ind w:left="2880" w:hanging="360"/>
+      </w:pPr>
+      <w:rPr>
+        <w:rFonts w:ascii="Symbol" w:hAnsi="Symbol" w:hint="default"/>
+      </w:rPr>
+    </w:lvl>
+    <w:lvl w:ilvl="4" w:tplc="04090003" w:tentative="1">
+      <w:start w:val="1"/>
+      <w:numFmt w:val="bullet"/>
+      <w:lvlText w:val="o"/>
+      <w:lvlJc w:val="left"/>
+      <w:pPr>
+        <w:ind w:left="3600" w:hanging="360"/>
+      </w:pPr>
+      <w:rPr>
+        <w:rFonts w:ascii="Courier New" w:hAnsi="Courier New" w:hint="default"/>
+      </w:rPr>
+    </w:lvl>
+    <w:lvl w:ilvl="5" w:tplc="04090005" w:tentative="1">
+      <w:start w:val="1"/>
+      <w:numFmt w:val="bullet"/>
+      <w:lvlText w:val=""/>
+      <w:lvlJc w:val="left"/>
+      <w:pPr>
+        <w:ind w:left="4320" w:hanging="360"/>
+      </w:pPr>
+      <w:rPr>
+        <w:rFonts w:ascii="Wingdings" w:hAnsi="Wingdings" w:hint="default"/>
+      </w:rPr>
+    </w:lvl>
+    <w:lvl w:ilvl="6" w:tplc="04090001" w:tentative="1">
+      <w:start w:val="1"/>
+      <w:numFmt w:val="bullet"/>
+      <w:lvlText w:val=""/>
+      <w:lvlJc w:val="left"/>
+      <w:pPr>
+        <w:ind w:left="5040" w:hanging="360"/>
+      </w:pPr>
+      <w:rPr>
+        <w:rFonts w:ascii="Symbol" w:hAnsi="Symbol" w:hint="default"/>
+      </w:rPr>
+    </w:lvl>
+    <w:lvl w:ilvl="7" w:tplc="04090003" w:tentative="1">
+      <w:start w:val="1"/>
+      <w:numFmt w:val="bullet"/>
+      <w:lvlText w:val="o"/>
+      <w:lvlJc w:val="left"/>
+      <w:pPr>
+        <w:ind w:left="5760" w:hanging="360"/>
+      </w:pPr>
+      <w:rPr>
+        <w:rFonts w:ascii="Courier New" w:hAnsi="Courier New" w:hint="default"/>
+      </w:rPr>
+    </w:lvl>
+    <w:lvl w:ilvl="8" w:tplc="04090005" w:tentative="1">
+      <w:start w:val="1"/>
+      <w:numFmt w:val="bullet"/>
+      <w:lvlText w:val=""/>
+      <w:lvlJc w:val="left"/>
+      <w:pPr>
+        <w:ind w:left="6480" w:hanging="360"/>
+      </w:pPr>
+      <w:rPr>
+        <w:rFonts w:ascii="Wingdings" w:hAnsi="Wingdings" w:hint="default"/>
+      </w:rPr>
+    </w:lvl>
+  </w:abstractNum>
+  <w:abstractNum w:abstractNumId="6" w15:restartNumberingAfterBreak="0">
     <w:nsid w:val="1AD92059"/>
     <w:multiLevelType w:val="multilevel"/>
     <w:tmpl w:val="44140FF0"/>
@@ -3418,7 +4079,7 @@
       </w:pPr>
     </w:lvl>
   </w:abstractNum>
-  <w:abstractNum w:abstractNumId="6" w15:restartNumberingAfterBreak="0">
+  <w:abstractNum w:abstractNumId="7" w15:restartNumberingAfterBreak="0">
     <w:nsid w:val="1E8F1161"/>
     <w:multiLevelType w:val="multilevel"/>
     <w:tmpl w:val="BEB6BB62"/>
@@ -3567,7 +4228,7 @@
       </w:rPr>
     </w:lvl>
   </w:abstractNum>
-  <w:abstractNum w:abstractNumId="7" w15:restartNumberingAfterBreak="0">
+  <w:abstractNum w:abstractNumId="8" w15:restartNumberingAfterBreak="0">
     <w:nsid w:val="1FA078BB"/>
     <w:multiLevelType w:val="multilevel"/>
     <w:tmpl w:val="FB62674C"/>
@@ -3716,7 +4377,7 @@
       </w:rPr>
     </w:lvl>
   </w:abstractNum>
-  <w:abstractNum w:abstractNumId="8" w15:restartNumberingAfterBreak="0">
+  <w:abstractNum w:abstractNumId="9" w15:restartNumberingAfterBreak="0">
     <w:nsid w:val="23035C1F"/>
     <w:multiLevelType w:val="multilevel"/>
     <w:tmpl w:val="AC0A8E3E"/>
@@ -3829,7 +4490,7 @@
       </w:pPr>
     </w:lvl>
   </w:abstractNum>
-  <w:abstractNum w:abstractNumId="9" w15:restartNumberingAfterBreak="0">
+  <w:abstractNum w:abstractNumId="10" w15:restartNumberingAfterBreak="0">
     <w:nsid w:val="231B6B4E"/>
     <w:multiLevelType w:val="multilevel"/>
     <w:tmpl w:val="AD8A3922"/>
@@ -3978,7 +4639,7 @@
       </w:rPr>
     </w:lvl>
   </w:abstractNum>
-  <w:abstractNum w:abstractNumId="10" w15:restartNumberingAfterBreak="0">
+  <w:abstractNum w:abstractNumId="11" w15:restartNumberingAfterBreak="0">
     <w:nsid w:val="263D3B7C"/>
     <w:multiLevelType w:val="multilevel"/>
     <w:tmpl w:val="7A5A344A"/>
@@ -4127,7 +4788,156 @@
       </w:rPr>
     </w:lvl>
   </w:abstractNum>
-  <w:abstractNum w:abstractNumId="11" w15:restartNumberingAfterBreak="0">
+  <w:abstractNum w:abstractNumId="12" w15:restartNumberingAfterBreak="0">
+    <w:nsid w:val="2B6158C2"/>
+    <w:multiLevelType w:val="multilevel"/>
+    <w:tmpl w:val="A2B2354A"/>
+    <w:lvl w:ilvl="0">
+      <w:start w:val="1"/>
+      <w:numFmt w:val="bullet"/>
+      <w:lvlText w:val=""/>
+      <w:lvlJc w:val="left"/>
+      <w:pPr>
+        <w:tabs>
+          <w:tab w:val="num" w:pos="720"/>
+        </w:tabs>
+        <w:ind w:left="720" w:hanging="360"/>
+      </w:pPr>
+      <w:rPr>
+        <w:rFonts w:ascii="Symbol" w:hAnsi="Symbol" w:hint="default"/>
+        <w:sz w:val="20"/>
+      </w:rPr>
+    </w:lvl>
+    <w:lvl w:ilvl="1" w:tentative="1">
+      <w:start w:val="1"/>
+      <w:numFmt w:val="bullet"/>
+      <w:lvlText w:val="o"/>
+      <w:lvlJc w:val="left"/>
+      <w:pPr>
+        <w:tabs>
+          <w:tab w:val="num" w:pos="1440"/>
+        </w:tabs>
+        <w:ind w:left="1440" w:hanging="360"/>
+      </w:pPr>
+      <w:rPr>
+        <w:rFonts w:ascii="Courier New" w:hAnsi="Courier New" w:hint="default"/>
+        <w:sz w:val="20"/>
+      </w:rPr>
+    </w:lvl>
+    <w:lvl w:ilvl="2" w:tentative="1">
+      <w:start w:val="1"/>
+      <w:numFmt w:val="bullet"/>
+      <w:lvlText w:val=""/>
+      <w:lvlJc w:val="left"/>
+      <w:pPr>
+        <w:tabs>
+          <w:tab w:val="num" w:pos="2160"/>
+        </w:tabs>
+        <w:ind w:left="2160" w:hanging="360"/>
+      </w:pPr>
+      <w:rPr>
+        <w:rFonts w:ascii="Wingdings" w:hAnsi="Wingdings" w:hint="default"/>
+        <w:sz w:val="20"/>
+      </w:rPr>
+    </w:lvl>
+    <w:lvl w:ilvl="3" w:tentative="1">
+      <w:start w:val="1"/>
+      <w:numFmt w:val="bullet"/>
+      <w:lvlText w:val=""/>
+      <w:lvlJc w:val="left"/>
+      <w:pPr>
+        <w:tabs>
+          <w:tab w:val="num" w:pos="2880"/>
+        </w:tabs>
+        <w:ind w:left="2880" w:hanging="360"/>
+      </w:pPr>
+      <w:rPr>
+        <w:rFonts w:ascii="Wingdings" w:hAnsi="Wingdings" w:hint="default"/>
+        <w:sz w:val="20"/>
+      </w:rPr>
+    </w:lvl>
+    <w:lvl w:ilvl="4" w:tentative="1">
+      <w:start w:val="1"/>
+      <w:numFmt w:val="bullet"/>
+      <w:lvlText w:val=""/>
+      <w:lvlJc w:val="left"/>
+      <w:pPr>
+        <w:tabs>
+          <w:tab w:val="num" w:pos="3600"/>
+        </w:tabs>
+        <w:ind w:left="3600" w:hanging="360"/>
+      </w:pPr>
+      <w:rPr>
+        <w:rFonts w:ascii="Wingdings" w:hAnsi="Wingdings" w:hint="default"/>
+        <w:sz w:val="20"/>
+      </w:rPr>
+    </w:lvl>
+    <w:lvl w:ilvl="5" w:tentative="1">
+      <w:start w:val="1"/>
+      <w:numFmt w:val="bullet"/>
+      <w:lvlText w:val=""/>
+      <w:lvlJc w:val="left"/>
+      <w:pPr>
+        <w:tabs>
+          <w:tab w:val="num" w:pos="4320"/>
+        </w:tabs>
+        <w:ind w:left="4320" w:hanging="360"/>
+      </w:pPr>
+      <w:rPr>
+        <w:rFonts w:ascii="Wingdings" w:hAnsi="Wingdings" w:hint="default"/>
+        <w:sz w:val="20"/>
+      </w:rPr>
+    </w:lvl>
+    <w:lvl w:ilvl="6" w:tentative="1">
+      <w:start w:val="1"/>
+      <w:numFmt w:val="bullet"/>
+      <w:lvlText w:val=""/>
+      <w:lvlJc w:val="left"/>
+      <w:pPr>
+        <w:tabs>
+          <w:tab w:val="num" w:pos="5040"/>
+        </w:tabs>
+        <w:ind w:left="5040" w:hanging="360"/>
+      </w:pPr>
+      <w:rPr>
+        <w:rFonts w:ascii="Wingdings" w:hAnsi="Wingdings" w:hint="default"/>
+        <w:sz w:val="20"/>
+      </w:rPr>
+    </w:lvl>
+    <w:lvl w:ilvl="7" w:tentative="1">
+      <w:start w:val="1"/>
+      <w:numFmt w:val="bullet"/>
+      <w:lvlText w:val=""/>
+      <w:lvlJc w:val="left"/>
+      <w:pPr>
+        <w:tabs>
+          <w:tab w:val="num" w:pos="5760"/>
+        </w:tabs>
+        <w:ind w:left="5760" w:hanging="360"/>
+      </w:pPr>
+      <w:rPr>
+        <w:rFonts w:ascii="Wingdings" w:hAnsi="Wingdings" w:hint="default"/>
+        <w:sz w:val="20"/>
+      </w:rPr>
+    </w:lvl>
+    <w:lvl w:ilvl="8" w:tentative="1">
+      <w:start w:val="1"/>
+      <w:numFmt w:val="bullet"/>
+      <w:lvlText w:val=""/>
+      <w:lvlJc w:val="left"/>
+      <w:pPr>
+        <w:tabs>
+          <w:tab w:val="num" w:pos="6480"/>
+        </w:tabs>
+        <w:ind w:left="6480" w:hanging="360"/>
+      </w:pPr>
+      <w:rPr>
+        <w:rFonts w:ascii="Wingdings" w:hAnsi="Wingdings" w:hint="default"/>
+        <w:sz w:val="20"/>
+      </w:rPr>
+    </w:lvl>
+  </w:abstractNum>
+  <w:abstractNum w:abstractNumId="13" w15:restartNumberingAfterBreak="0">
     <w:nsid w:val="3D245136"/>
     <w:multiLevelType w:val="multilevel"/>
     <w:tmpl w:val="8BEA3584"/>
@@ -4240,7 +5050,7 @@
       </w:pPr>
     </w:lvl>
   </w:abstractNum>
-  <w:abstractNum w:abstractNumId="12" w15:restartNumberingAfterBreak="0">
+  <w:abstractNum w:abstractNumId="14" w15:restartNumberingAfterBreak="0">
     <w:nsid w:val="4A7B2787"/>
     <w:multiLevelType w:val="multilevel"/>
     <w:tmpl w:val="48D69CF8"/>
@@ -4353,7 +5163,7 @@
       </w:pPr>
     </w:lvl>
   </w:abstractNum>
-  <w:abstractNum w:abstractNumId="13" w15:restartNumberingAfterBreak="0">
+  <w:abstractNum w:abstractNumId="15" w15:restartNumberingAfterBreak="0">
     <w:nsid w:val="4CFA67AB"/>
     <w:multiLevelType w:val="multilevel"/>
     <w:tmpl w:val="AA842CD0"/>
@@ -4466,7 +5276,7 @@
       </w:pPr>
     </w:lvl>
   </w:abstractNum>
-  <w:abstractNum w:abstractNumId="14" w15:restartNumberingAfterBreak="0">
+  <w:abstractNum w:abstractNumId="16" w15:restartNumberingAfterBreak="0">
     <w:nsid w:val="6D657E24"/>
     <w:multiLevelType w:val="multilevel"/>
     <w:tmpl w:val="E4CE6DD6"/>
@@ -4583,46 +5393,52 @@
     <w:abstractNumId w:val="3"/>
   </w:num>
   <w:num w:numId="2" w16cid:durableId="506099807">
-    <w:abstractNumId w:val="14"/>
+    <w:abstractNumId w:val="16"/>
   </w:num>
   <w:num w:numId="3" w16cid:durableId="211313475">
-    <w:abstractNumId w:val="6"/>
+    <w:abstractNumId w:val="7"/>
   </w:num>
   <w:num w:numId="4" w16cid:durableId="2132823505">
     <w:abstractNumId w:val="1"/>
   </w:num>
   <w:num w:numId="5" w16cid:durableId="715738044">
-    <w:abstractNumId w:val="9"/>
+    <w:abstractNumId w:val="10"/>
   </w:num>
   <w:num w:numId="6" w16cid:durableId="1039086996">
-    <w:abstractNumId w:val="13"/>
+    <w:abstractNumId w:val="15"/>
   </w:num>
   <w:num w:numId="7" w16cid:durableId="585382359">
-    <w:abstractNumId w:val="7"/>
+    <w:abstractNumId w:val="8"/>
   </w:num>
   <w:num w:numId="8" w16cid:durableId="695694304">
-    <w:abstractNumId w:val="12"/>
+    <w:abstractNumId w:val="14"/>
   </w:num>
   <w:num w:numId="9" w16cid:durableId="736244136">
-    <w:abstractNumId w:val="10"/>
+    <w:abstractNumId w:val="11"/>
   </w:num>
   <w:num w:numId="10" w16cid:durableId="965088657">
-    <w:abstractNumId w:val="8"/>
+    <w:abstractNumId w:val="9"/>
   </w:num>
   <w:num w:numId="11" w16cid:durableId="1740665637">
     <w:abstractNumId w:val="4"/>
   </w:num>
   <w:num w:numId="12" w16cid:durableId="867180349">
-    <w:abstractNumId w:val="11"/>
+    <w:abstractNumId w:val="13"/>
   </w:num>
   <w:num w:numId="13" w16cid:durableId="1811894807">
-    <w:abstractNumId w:val="5"/>
+    <w:abstractNumId w:val="6"/>
   </w:num>
   <w:num w:numId="14" w16cid:durableId="2087679812">
     <w:abstractNumId w:val="2"/>
   </w:num>
   <w:num w:numId="15" w16cid:durableId="805707177">
     <w:abstractNumId w:val="0"/>
+  </w:num>
+  <w:num w:numId="16" w16cid:durableId="1391266694">
+    <w:abstractNumId w:val="12"/>
+  </w:num>
+  <w:num w:numId="17" w16cid:durableId="1578900081">
+    <w:abstractNumId w:val="5"/>
   </w:num>
 </w:numbering>
 </file>
@@ -5228,7 +6044,6 @@
   <w:style w:type="character" w:default="1" w:styleId="DefaultParagraphFont">
     <w:name w:val="Default Paragraph Font"/>
     <w:uiPriority w:val="1"/>
-    <w:semiHidden/>
     <w:unhideWhenUsed/>
   </w:style>
   <w:style w:type="table" w:default="1" w:styleId="TableNormal">

</xml_diff>

<commit_message>
Fixed Use Case doc
</commit_message>
<xml_diff>
--- a/Blackjack Use Cases.docx
+++ b/Blackjack Use Cases.docx
@@ -418,10 +418,22 @@
         <w:spacing w:before="100" w:beforeAutospacing="1" w:after="100" w:afterAutospacing="1" w:line="240" w:lineRule="auto"/>
         <w:rPr>
           <w:rFonts w:ascii="Times New Roman" w:eastAsia="Times New Roman" w:hAnsi="Times New Roman" w:cs="Times New Roman"/>
-          <w:kern w:val="0"/>
-          <w14:ligatures w14:val="none"/>
-        </w:rPr>
-      </w:pPr>
+          <w:b/>
+          <w:bCs/>
+          <w:kern w:val="0"/>
+          <w14:ligatures w14:val="none"/>
+        </w:rPr>
+      </w:pPr>
+      <w:r>
+        <w:rPr>
+          <w:rFonts w:ascii="Times New Roman" w:eastAsia="Times New Roman" w:hAnsi="Times New Roman" w:cs="Times New Roman"/>
+          <w:b/>
+          <w:bCs/>
+          <w:kern w:val="0"/>
+          <w14:ligatures w14:val="none"/>
+        </w:rPr>
+        <w:t>UC10: Player/Dealer Disconnect</w:t>
+      </w:r>
     </w:p>
     <w:p>
       <w:pPr>
@@ -3594,7 +3606,7 @@
   <w:abstractNum w:abstractNumId="3" w15:restartNumberingAfterBreak="0">
     <w:nsid w:val="12FD3420"/>
     <w:multiLevelType w:val="multilevel"/>
-    <w:tmpl w:val="BE1A7424"/>
+    <w:tmpl w:val="37F6481A"/>
     <w:lvl w:ilvl="0">
       <w:start w:val="1"/>
       <w:numFmt w:val="decimal"/>
@@ -3606,6 +3618,10 @@
         </w:tabs>
         <w:ind w:left="720" w:hanging="360"/>
       </w:pPr>
+      <w:rPr>
+        <w:b w:val="0"/>
+        <w:bCs w:val="0"/>
+      </w:rPr>
     </w:lvl>
     <w:lvl w:ilvl="1" w:tentative="1">
       <w:start w:val="1"/>

</xml_diff>